<commit_message>
Continue editing user guide
</commit_message>
<xml_diff>
--- a/City Gates User Guide.docx
+++ b/City Gates User Guide.docx
@@ -20,6 +20,9 @@
       </w:sdtEndPr>
       <w:sdtContent>
         <w:p>
+          <w:pPr>
+            <w:jc w:val="both"/>
+          </w:pPr>
           <w:r>
             <w:rPr>
               <w:noProof/>
@@ -138,10 +141,11 @@
                                     </w:rPr>
                                     <w:alias w:val="Author"/>
                                     <w:tag w:val=""/>
-                                    <w:id w:val="-1107431904"/>
+                                    <w:id w:val="-154764612"/>
                                     <w:dataBinding w:prefixMappings="xmlns:ns0='http://purl.org/dc/elements/1.1/' xmlns:ns1='http://schemas.openxmlformats.org/package/2006/metadata/core-properties' " w:xpath="/ns1:coreProperties[1]/ns0:creator[1]" w:storeItemID="{6C3C8BC8-F283-45AE-878A-BAB7291924A1}"/>
                                     <w:text/>
                                   </w:sdtPr>
+                                  <w:sdtEndPr/>
                                   <w:sdtContent>
                                     <w:p>
                                       <w:pPr>
@@ -158,25 +162,7 @@
                                           <w:sz w:val="32"/>
                                           <w:szCs w:val="32"/>
                                         </w:rPr>
-                                        <w:t xml:space="preserve">Jay Balunan and Ma. </w:t>
-                                      </w:r>
-                                      <w:proofErr w:type="spellStart"/>
-                                      <w:r>
-                                        <w:rPr>
-                                          <w:color w:val="FFFFFF" w:themeColor="background1"/>
-                                          <w:sz w:val="32"/>
-                                          <w:szCs w:val="32"/>
-                                        </w:rPr>
-                                        <w:t>Nelle</w:t>
-                                      </w:r>
-                                      <w:proofErr w:type="spellEnd"/>
-                                      <w:r>
-                                        <w:rPr>
-                                          <w:color w:val="FFFFFF" w:themeColor="background1"/>
-                                          <w:sz w:val="32"/>
-                                          <w:szCs w:val="32"/>
-                                        </w:rPr>
-                                        <w:t xml:space="preserve"> Yap</w:t>
+                                        <w:t>Jay Balunan and Ma. Nelle Yap</w:t>
                                       </w:r>
                                     </w:p>
                                   </w:sdtContent>
@@ -197,18 +183,18 @@
                                       </w:rPr>
                                       <w:alias w:val="Company"/>
                                       <w:tag w:val=""/>
-                                      <w:id w:val="-1255657386"/>
-                                      <w:showingPlcHdr/>
+                                      <w:id w:val="-716205134"/>
                                       <w:dataBinding w:prefixMappings="xmlns:ns0='http://schemas.openxmlformats.org/officeDocument/2006/extended-properties' " w:xpath="/ns0:Properties[1]/ns0:Company[1]" w:storeItemID="{6668398D-A668-4E3E-A5EB-62B293D839F1}"/>
                                       <w:text/>
                                     </w:sdtPr>
+                                    <w:sdtEndPr/>
                                     <w:sdtContent>
                                       <w:r>
                                         <w:rPr>
                                           <w:caps/>
                                           <w:color w:val="FFFFFF" w:themeColor="background1"/>
                                         </w:rPr>
-                                        <w:t>[Company name]</w:t>
+                                        <w:t>University of san carlos</w:t>
                                       </w:r>
                                     </w:sdtContent>
                                   </w:sdt>
@@ -217,31 +203,8 @@
                                       <w:caps/>
                                       <w:color w:val="FFFFFF" w:themeColor="background1"/>
                                     </w:rPr>
-                                    <w:t xml:space="preserve"> | </w:t>
+                                    <w:t xml:space="preserve"> </w:t>
                                   </w:r>
-                                  <w:sdt>
-                                    <w:sdtPr>
-                                      <w:rPr>
-                                        <w:caps/>
-                                        <w:color w:val="FFFFFF" w:themeColor="background1"/>
-                                      </w:rPr>
-                                      <w:alias w:val="Address"/>
-                                      <w:tag w:val=""/>
-                                      <w:id w:val="-1615597302"/>
-                                      <w:showingPlcHdr/>
-                                      <w:dataBinding w:prefixMappings="xmlns:ns0='http://schemas.microsoft.com/office/2006/coverPageProps' " w:xpath="/ns0:CoverPageProperties[1]/ns0:CompanyAddress[1]" w:storeItemID="{55AF091B-3C7A-41E3-B477-F2FDAA23CFDA}"/>
-                                      <w:text/>
-                                    </w:sdtPr>
-                                    <w:sdtContent>
-                                      <w:r>
-                                        <w:rPr>
-                                          <w:caps/>
-                                          <w:color w:val="FFFFFF" w:themeColor="background1"/>
-                                        </w:rPr>
-                                        <w:t>[Company address]</w:t>
-                                      </w:r>
-                                    </w:sdtContent>
-                                  </w:sdt>
                                 </w:p>
                               </w:txbxContent>
                             </wps:txbx>
@@ -285,104 +248,42 @@
                             </wps:style>
                             <wps:txbx>
                               <w:txbxContent>
-                                <w:sdt>
-                                  <w:sdtPr>
+                                <w:p>
+                                  <w:pPr>
+                                    <w:pStyle w:val="NoSpacing"/>
+                                    <w:spacing w:before="240"/>
                                     <w:rPr>
-                                      <w:rFonts w:asciiTheme="majorHAnsi" w:eastAsiaTheme="majorEastAsia" w:hAnsiTheme="majorHAnsi" w:cstheme="majorBidi"/>
-                                      <w:color w:val="6B2449" w:themeColor="accent2" w:themeShade="BF"/>
-                                      <w:sz w:val="160"/>
-                                      <w:szCs w:val="32"/>
+                                      <w:caps/>
+                                      <w:color w:val="3D3D3D" w:themeColor="text2"/>
+                                      <w:sz w:val="36"/>
+                                      <w:szCs w:val="36"/>
                                     </w:rPr>
-                                    <w:alias w:val="Title"/>
-                                    <w:tag w:val=""/>
-                                    <w:id w:val="1727031311"/>
-                                    <w:dataBinding w:prefixMappings="xmlns:ns0='http://purl.org/dc/elements/1.1/' xmlns:ns1='http://schemas.openxmlformats.org/package/2006/metadata/core-properties' " w:xpath="/ns1:coreProperties[1]/ns0:title[1]" w:storeItemID="{6C3C8BC8-F283-45AE-878A-BAB7291924A1}"/>
-                                    <w:text/>
-                                  </w:sdtPr>
-                                  <w:sdtContent>
-                                    <w:p>
-                                      <w:pPr>
-                                        <w:pStyle w:val="NoSpacing"/>
-                                        <w:pBdr>
-                                          <w:bottom w:val="single" w:sz="6" w:space="4" w:color="7F7F7F" w:themeColor="text1" w:themeTint="80"/>
-                                        </w:pBdr>
-                                        <w:rPr>
-                                          <w:rFonts w:asciiTheme="majorHAnsi" w:eastAsiaTheme="majorEastAsia" w:hAnsiTheme="majorHAnsi" w:cstheme="majorBidi"/>
-                                          <w:color w:val="595959" w:themeColor="text1" w:themeTint="A6"/>
-                                          <w:sz w:val="108"/>
-                                          <w:szCs w:val="108"/>
-                                        </w:rPr>
-                                      </w:pPr>
-                                      <w:r>
-                                        <w:rPr>
-                                          <w:rFonts w:asciiTheme="majorHAnsi" w:eastAsiaTheme="majorEastAsia" w:hAnsiTheme="majorHAnsi" w:cstheme="majorBidi"/>
-                                          <w:color w:val="6B2449" w:themeColor="accent2" w:themeShade="BF"/>
-                                          <w:sz w:val="160"/>
-                                          <w:szCs w:val="32"/>
-                                        </w:rPr>
-                                        <w:t>City Gates</w:t>
-                                      </w:r>
-                                    </w:p>
-                                  </w:sdtContent>
-                                </w:sdt>
-                                <w:sdt>
-                                  <w:sdtPr>
+                                  </w:pPr>
+                                </w:p>
+                                <w:p>
+                                  <w:pPr>
+                                    <w:pStyle w:val="NoSpacing"/>
+                                    <w:spacing w:before="240"/>
                                     <w:rPr>
-                                      <w:noProof/>
-                                      <w:color w:val="4D1434" w:themeColor="accent1"/>
-                                      <w:sz w:val="48"/>
-                                      <w:szCs w:val="72"/>
-                                      <w14:shadow w14:blurRad="38100" w14:dist="25400" w14:dir="5400000" w14:sx="100000" w14:sy="100000" w14:kx="0" w14:ky="0" w14:algn="ctr">
-                                        <w14:srgbClr w14:val="6E747A">
-                                          <w14:alpha w14:val="57000"/>
-                                        </w14:srgbClr>
-                                      </w14:shadow>
-                                      <w14:textOutline w14:w="0" w14:cap="flat" w14:cmpd="sng" w14:algn="ctr">
-                                        <w14:noFill/>
-                                        <w14:prstDash w14:val="solid"/>
-                                        <w14:round/>
-                                      </w14:textOutline>
+                                      <w:caps/>
+                                      <w:color w:val="3D3D3D" w:themeColor="text2"/>
+                                      <w:sz w:val="36"/>
+                                      <w:szCs w:val="36"/>
                                     </w:rPr>
-                                    <w:alias w:val="Subtitle"/>
-                                    <w:tag w:val=""/>
-                                    <w:id w:val="1313833727"/>
-                                    <w:dataBinding w:prefixMappings="xmlns:ns0='http://purl.org/dc/elements/1.1/' xmlns:ns1='http://schemas.openxmlformats.org/package/2006/metadata/core-properties' " w:xpath="/ns1:coreProperties[1]/ns0:subject[1]" w:storeItemID="{6C3C8BC8-F283-45AE-878A-BAB7291924A1}"/>
-                                    <w:text/>
-                                  </w:sdtPr>
-                                  <w:sdtContent>
-                                    <w:p>
-                                      <w:pPr>
-                                        <w:pStyle w:val="NoSpacing"/>
-                                        <w:spacing w:before="240"/>
-                                        <w:rPr>
-                                          <w:caps/>
-                                          <w:color w:val="3D3D3D" w:themeColor="text2"/>
-                                          <w:sz w:val="36"/>
-                                          <w:szCs w:val="36"/>
-                                        </w:rPr>
-                                      </w:pPr>
-                                      <w:r>
-                                        <w:rPr>
-                                          <w:noProof/>
-                                          <w:color w:val="4D1434" w:themeColor="accent1"/>
-                                          <w:sz w:val="48"/>
-                                          <w:szCs w:val="72"/>
-                                          <w14:shadow w14:blurRad="38100" w14:dist="25400" w14:dir="5400000" w14:sx="100000" w14:sy="100000" w14:kx="0" w14:ky="0" w14:algn="ctr">
-                                            <w14:srgbClr w14:val="6E747A">
-                                              <w14:alpha w14:val="57000"/>
-                                            </w14:srgbClr>
-                                          </w14:shadow>
-                                          <w14:textOutline w14:w="0" w14:cap="flat" w14:cmpd="sng" w14:algn="ctr">
-                                            <w14:noFill/>
-                                            <w14:prstDash w14:val="solid"/>
-                                            <w14:round/>
-                                          </w14:textOutline>
-                                        </w:rPr>
-                                        <w:t>Android Mobile Application User Guide</w:t>
-                                      </w:r>
-                                    </w:p>
-                                  </w:sdtContent>
-                                </w:sdt>
+                                  </w:pPr>
+                                </w:p>
+                                <w:p>
+                                  <w:pPr>
+                                    <w:pStyle w:val="NoSpacing"/>
+                                    <w:spacing w:before="240"/>
+                                    <w:rPr>
+                                      <w:caps/>
+                                      <w:color w:val="3D3D3D" w:themeColor="text2"/>
+                                      <w:sz w:val="36"/>
+                                      <w:szCs w:val="36"/>
+                                    </w:rPr>
+                                  </w:pPr>
+                                </w:p>
                               </w:txbxContent>
                             </wps:txbx>
                             <wps:bodyPr rot="0" spcFirstLastPara="0" vertOverflow="overflow" horzOverflow="overflow" vert="horz" wrap="square" lIns="457200" tIns="457200" rIns="457200" bIns="457200" numCol="1" spcCol="0" rtlCol="0" fromWordArt="0" anchor="ctr" anchorCtr="0" forceAA="0" compatLnSpc="1">
@@ -406,7 +307,7 @@
               </mc:Choice>
               <mc:Fallback>
                 <w:pict>
-                  <v:group w14:anchorId="083735E6" id="Group 119" o:spid="_x0000_s1026" style="position:absolute;margin-left:0;margin-top:0;width:539.6pt;height:719.9pt;z-index:-251653120;mso-width-percent:882;mso-height-percent:909;mso-position-horizontal:center;mso-position-horizontal-relative:page;mso-position-vertical:center;mso-position-vertical-relative:page;mso-width-percent:882;mso-height-percent:909" coordsize="68580,92717" o:gfxdata="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">
+                  <v:group w14:anchorId="083735E6" id="Group 119" o:spid="_x0000_s1026" style="position:absolute;left:0;text-align:left;margin-left:0;margin-top:0;width:539.6pt;height:719.9pt;z-index:-251653120;mso-width-percent:882;mso-height-percent:909;mso-position-horizontal:center;mso-position-horizontal-relative:page;mso-position-vertical:center;mso-position-vertical-relative:page;mso-width-percent:882;mso-height-percent:909" coordsize="68580,92717" o:gfxdata="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">
                     <v:rect id="Rectangle 120" o:spid="_x0000_s1027" style="position:absolute;top:73152;width:68580;height:1431;visibility:visible;mso-wrap-style:square;v-text-anchor:middle" o:gfxdata="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" fillcolor="#4d1434 [3204]" stroked="f" strokeweight="1.75pt">
                       <v:stroke endcap="round"/>
                     </v:rect>
@@ -423,10 +324,11 @@
                               </w:rPr>
                               <w:alias w:val="Author"/>
                               <w:tag w:val=""/>
-                              <w:id w:val="-1107431904"/>
+                              <w:id w:val="-154764612"/>
                               <w:dataBinding w:prefixMappings="xmlns:ns0='http://purl.org/dc/elements/1.1/' xmlns:ns1='http://schemas.openxmlformats.org/package/2006/metadata/core-properties' " w:xpath="/ns1:coreProperties[1]/ns0:creator[1]" w:storeItemID="{6C3C8BC8-F283-45AE-878A-BAB7291924A1}"/>
                               <w:text/>
                             </w:sdtPr>
+                            <w:sdtEndPr/>
                             <w:sdtContent>
                               <w:p>
                                 <w:pPr>
@@ -443,25 +345,7 @@
                                     <w:sz w:val="32"/>
                                     <w:szCs w:val="32"/>
                                   </w:rPr>
-                                  <w:t xml:space="preserve">Jay Balunan and Ma. </w:t>
-                                </w:r>
-                                <w:proofErr w:type="spellStart"/>
-                                <w:r>
-                                  <w:rPr>
-                                    <w:color w:val="FFFFFF" w:themeColor="background1"/>
-                                    <w:sz w:val="32"/>
-                                    <w:szCs w:val="32"/>
-                                  </w:rPr>
-                                  <w:t>Nelle</w:t>
-                                </w:r>
-                                <w:proofErr w:type="spellEnd"/>
-                                <w:r>
-                                  <w:rPr>
-                                    <w:color w:val="FFFFFF" w:themeColor="background1"/>
-                                    <w:sz w:val="32"/>
-                                    <w:szCs w:val="32"/>
-                                  </w:rPr>
-                                  <w:t xml:space="preserve"> Yap</w:t>
+                                  <w:t>Jay Balunan and Ma. Nelle Yap</w:t>
                                 </w:r>
                               </w:p>
                             </w:sdtContent>
@@ -482,18 +366,18 @@
                                 </w:rPr>
                                 <w:alias w:val="Company"/>
                                 <w:tag w:val=""/>
-                                <w:id w:val="-1255657386"/>
-                                <w:showingPlcHdr/>
+                                <w:id w:val="-716205134"/>
                                 <w:dataBinding w:prefixMappings="xmlns:ns0='http://schemas.openxmlformats.org/officeDocument/2006/extended-properties' " w:xpath="/ns0:Properties[1]/ns0:Company[1]" w:storeItemID="{6668398D-A668-4E3E-A5EB-62B293D839F1}"/>
                                 <w:text/>
                               </w:sdtPr>
+                              <w:sdtEndPr/>
                               <w:sdtContent>
                                 <w:r>
                                   <w:rPr>
                                     <w:caps/>
                                     <w:color w:val="FFFFFF" w:themeColor="background1"/>
                                   </w:rPr>
-                                  <w:t>[Company name]</w:t>
+                                  <w:t>University of san carlos</w:t>
                                 </w:r>
                               </w:sdtContent>
                             </w:sdt>
@@ -502,31 +386,8 @@
                                 <w:caps/>
                                 <w:color w:val="FFFFFF" w:themeColor="background1"/>
                               </w:rPr>
-                              <w:t xml:space="preserve"> | </w:t>
+                              <w:t xml:space="preserve"> </w:t>
                             </w:r>
-                            <w:sdt>
-                              <w:sdtPr>
-                                <w:rPr>
-                                  <w:caps/>
-                                  <w:color w:val="FFFFFF" w:themeColor="background1"/>
-                                </w:rPr>
-                                <w:alias w:val="Address"/>
-                                <w:tag w:val=""/>
-                                <w:id w:val="-1615597302"/>
-                                <w:showingPlcHdr/>
-                                <w:dataBinding w:prefixMappings="xmlns:ns0='http://schemas.microsoft.com/office/2006/coverPageProps' " w:xpath="/ns0:CoverPageProperties[1]/ns0:CompanyAddress[1]" w:storeItemID="{55AF091B-3C7A-41E3-B477-F2FDAA23CFDA}"/>
-                                <w:text/>
-                              </w:sdtPr>
-                              <w:sdtContent>
-                                <w:r>
-                                  <w:rPr>
-                                    <w:caps/>
-                                    <w:color w:val="FFFFFF" w:themeColor="background1"/>
-                                  </w:rPr>
-                                  <w:t>[Company address]</w:t>
-                                </w:r>
-                              </w:sdtContent>
-                            </w:sdt>
                           </w:p>
                         </w:txbxContent>
                       </v:textbox>
@@ -538,104 +399,42 @@
                     <v:shape id="Text Box 122" o:spid="_x0000_s1029" type="#_x0000_t202" style="position:absolute;width:68580;height:73152;visibility:visible;mso-wrap-style:square;v-text-anchor:middle" o:gfxdata="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" filled="f" stroked="f" strokeweight=".5pt">
                       <v:textbox inset="36pt,36pt,36pt,36pt">
                         <w:txbxContent>
-                          <w:sdt>
-                            <w:sdtPr>
+                          <w:p>
+                            <w:pPr>
+                              <w:pStyle w:val="NoSpacing"/>
+                              <w:spacing w:before="240"/>
                               <w:rPr>
-                                <w:rFonts w:asciiTheme="majorHAnsi" w:eastAsiaTheme="majorEastAsia" w:hAnsiTheme="majorHAnsi" w:cstheme="majorBidi"/>
-                                <w:color w:val="6B2449" w:themeColor="accent2" w:themeShade="BF"/>
-                                <w:sz w:val="160"/>
-                                <w:szCs w:val="32"/>
+                                <w:caps/>
+                                <w:color w:val="3D3D3D" w:themeColor="text2"/>
+                                <w:sz w:val="36"/>
+                                <w:szCs w:val="36"/>
                               </w:rPr>
-                              <w:alias w:val="Title"/>
-                              <w:tag w:val=""/>
-                              <w:id w:val="1727031311"/>
-                              <w:dataBinding w:prefixMappings="xmlns:ns0='http://purl.org/dc/elements/1.1/' xmlns:ns1='http://schemas.openxmlformats.org/package/2006/metadata/core-properties' " w:xpath="/ns1:coreProperties[1]/ns0:title[1]" w:storeItemID="{6C3C8BC8-F283-45AE-878A-BAB7291924A1}"/>
-                              <w:text/>
-                            </w:sdtPr>
-                            <w:sdtContent>
-                              <w:p>
-                                <w:pPr>
-                                  <w:pStyle w:val="NoSpacing"/>
-                                  <w:pBdr>
-                                    <w:bottom w:val="single" w:sz="6" w:space="4" w:color="7F7F7F" w:themeColor="text1" w:themeTint="80"/>
-                                  </w:pBdr>
-                                  <w:rPr>
-                                    <w:rFonts w:asciiTheme="majorHAnsi" w:eastAsiaTheme="majorEastAsia" w:hAnsiTheme="majorHAnsi" w:cstheme="majorBidi"/>
-                                    <w:color w:val="595959" w:themeColor="text1" w:themeTint="A6"/>
-                                    <w:sz w:val="108"/>
-                                    <w:szCs w:val="108"/>
-                                  </w:rPr>
-                                </w:pPr>
-                                <w:r>
-                                  <w:rPr>
-                                    <w:rFonts w:asciiTheme="majorHAnsi" w:eastAsiaTheme="majorEastAsia" w:hAnsiTheme="majorHAnsi" w:cstheme="majorBidi"/>
-                                    <w:color w:val="6B2449" w:themeColor="accent2" w:themeShade="BF"/>
-                                    <w:sz w:val="160"/>
-                                    <w:szCs w:val="32"/>
-                                  </w:rPr>
-                                  <w:t>City Gates</w:t>
-                                </w:r>
-                              </w:p>
-                            </w:sdtContent>
-                          </w:sdt>
-                          <w:sdt>
-                            <w:sdtPr>
+                            </w:pPr>
+                          </w:p>
+                          <w:p>
+                            <w:pPr>
+                              <w:pStyle w:val="NoSpacing"/>
+                              <w:spacing w:before="240"/>
                               <w:rPr>
-                                <w:noProof/>
-                                <w:color w:val="4D1434" w:themeColor="accent1"/>
-                                <w:sz w:val="48"/>
-                                <w:szCs w:val="72"/>
-                                <w14:shadow w14:blurRad="38100" w14:dist="25400" w14:dir="5400000" w14:sx="100000" w14:sy="100000" w14:kx="0" w14:ky="0" w14:algn="ctr">
-                                  <w14:srgbClr w14:val="6E747A">
-                                    <w14:alpha w14:val="57000"/>
-                                  </w14:srgbClr>
-                                </w14:shadow>
-                                <w14:textOutline w14:w="0" w14:cap="flat" w14:cmpd="sng" w14:algn="ctr">
-                                  <w14:noFill/>
-                                  <w14:prstDash w14:val="solid"/>
-                                  <w14:round/>
-                                </w14:textOutline>
+                                <w:caps/>
+                                <w:color w:val="3D3D3D" w:themeColor="text2"/>
+                                <w:sz w:val="36"/>
+                                <w:szCs w:val="36"/>
                               </w:rPr>
-                              <w:alias w:val="Subtitle"/>
-                              <w:tag w:val=""/>
-                              <w:id w:val="1313833727"/>
-                              <w:dataBinding w:prefixMappings="xmlns:ns0='http://purl.org/dc/elements/1.1/' xmlns:ns1='http://schemas.openxmlformats.org/package/2006/metadata/core-properties' " w:xpath="/ns1:coreProperties[1]/ns0:subject[1]" w:storeItemID="{6C3C8BC8-F283-45AE-878A-BAB7291924A1}"/>
-                              <w:text/>
-                            </w:sdtPr>
-                            <w:sdtContent>
-                              <w:p>
-                                <w:pPr>
-                                  <w:pStyle w:val="NoSpacing"/>
-                                  <w:spacing w:before="240"/>
-                                  <w:rPr>
-                                    <w:caps/>
-                                    <w:color w:val="3D3D3D" w:themeColor="text2"/>
-                                    <w:sz w:val="36"/>
-                                    <w:szCs w:val="36"/>
-                                  </w:rPr>
-                                </w:pPr>
-                                <w:r>
-                                  <w:rPr>
-                                    <w:noProof/>
-                                    <w:color w:val="4D1434" w:themeColor="accent1"/>
-                                    <w:sz w:val="48"/>
-                                    <w:szCs w:val="72"/>
-                                    <w14:shadow w14:blurRad="38100" w14:dist="25400" w14:dir="5400000" w14:sx="100000" w14:sy="100000" w14:kx="0" w14:ky="0" w14:algn="ctr">
-                                      <w14:srgbClr w14:val="6E747A">
-                                        <w14:alpha w14:val="57000"/>
-                                      </w14:srgbClr>
-                                    </w14:shadow>
-                                    <w14:textOutline w14:w="0" w14:cap="flat" w14:cmpd="sng" w14:algn="ctr">
-                                      <w14:noFill/>
-                                      <w14:prstDash w14:val="solid"/>
-                                      <w14:round/>
-                                    </w14:textOutline>
-                                  </w:rPr>
-                                  <w:t>Android Mobile Application User Guide</w:t>
-                                </w:r>
-                              </w:p>
-                            </w:sdtContent>
-                          </w:sdt>
+                            </w:pPr>
+                          </w:p>
+                          <w:p>
+                            <w:pPr>
+                              <w:pStyle w:val="NoSpacing"/>
+                              <w:spacing w:before="240"/>
+                              <w:rPr>
+                                <w:caps/>
+                                <w:color w:val="3D3D3D" w:themeColor="text2"/>
+                                <w:sz w:val="36"/>
+                                <w:szCs w:val="36"/>
+                              </w:rPr>
+                            </w:pPr>
+                          </w:p>
                         </w:txbxContent>
                       </v:textbox>
                     </v:shape>
@@ -648,6 +447,222 @@
         </w:p>
         <w:p>
           <w:pPr>
+            <w:pStyle w:val="NoSpacing"/>
+            <w:pBdr>
+              <w:bottom w:val="single" w:sz="6" w:space="4" w:color="7F7F7F" w:themeColor="text1" w:themeTint="80"/>
+            </w:pBdr>
+            <w:jc w:val="both"/>
+            <w:rPr>
+              <w:rFonts w:asciiTheme="majorHAnsi" w:eastAsiaTheme="majorEastAsia" w:hAnsiTheme="majorHAnsi" w:cstheme="majorBidi"/>
+              <w:color w:val="6B2449" w:themeColor="accent2" w:themeShade="BF"/>
+              <w:sz w:val="160"/>
+              <w:szCs w:val="32"/>
+            </w:rPr>
+          </w:pPr>
+        </w:p>
+        <w:p>
+          <w:pPr>
+            <w:pStyle w:val="NoSpacing"/>
+            <w:pBdr>
+              <w:bottom w:val="single" w:sz="6" w:space="4" w:color="7F7F7F" w:themeColor="text1" w:themeTint="80"/>
+            </w:pBdr>
+            <w:jc w:val="both"/>
+            <w:rPr>
+              <w:rFonts w:asciiTheme="majorHAnsi" w:eastAsiaTheme="majorEastAsia" w:hAnsiTheme="majorHAnsi" w:cstheme="majorBidi"/>
+              <w:color w:val="595959" w:themeColor="text1" w:themeTint="A6"/>
+              <w:sz w:val="108"/>
+              <w:szCs w:val="108"/>
+            </w:rPr>
+          </w:pPr>
+          <w:r>
+            <w:rPr>
+              <w:rFonts w:asciiTheme="majorHAnsi" w:eastAsiaTheme="majorEastAsia" w:hAnsiTheme="majorHAnsi" w:cstheme="majorBidi"/>
+              <w:noProof/>
+              <w:color w:val="903163" w:themeColor="accent2"/>
+              <w:sz w:val="26"/>
+              <w:szCs w:val="26"/>
+            </w:rPr>
+            <w:drawing>
+              <wp:anchor distT="0" distB="0" distL="114300" distR="114300" simplePos="0" relativeHeight="251664384" behindDoc="1" locked="0" layoutInCell="1" allowOverlap="1">
+                <wp:simplePos x="0" y="0"/>
+                <wp:positionH relativeFrom="column">
+                  <wp:posOffset>60960</wp:posOffset>
+                </wp:positionH>
+                <wp:positionV relativeFrom="paragraph">
+                  <wp:posOffset>49149</wp:posOffset>
+                </wp:positionV>
+                <wp:extent cx="1524000" cy="1524000"/>
+                <wp:effectExtent l="0" t="0" r="0" b="0"/>
+                <wp:wrapTight wrapText="bothSides">
+                  <wp:wrapPolygon edited="0">
+                    <wp:start x="0" y="0"/>
+                    <wp:lineTo x="0" y="21330"/>
+                    <wp:lineTo x="21330" y="21330"/>
+                    <wp:lineTo x="21330" y="0"/>
+                    <wp:lineTo x="0" y="0"/>
+                  </wp:wrapPolygon>
+                </wp:wrapTight>
+                <wp:docPr id="2" name="Picture 2"/>
+                <wp:cNvGraphicFramePr>
+                  <a:graphicFrameLocks xmlns:a="http://schemas.openxmlformats.org/drawingml/2006/main" noChangeAspect="1"/>
+                </wp:cNvGraphicFramePr>
+                <a:graphic xmlns:a="http://schemas.openxmlformats.org/drawingml/2006/main">
+                  <a:graphicData uri="http://schemas.openxmlformats.org/drawingml/2006/picture">
+                    <pic:pic xmlns:pic="http://schemas.openxmlformats.org/drawingml/2006/picture">
+                      <pic:nvPicPr>
+                        <pic:cNvPr id="2" name="logo.png"/>
+                        <pic:cNvPicPr/>
+                      </pic:nvPicPr>
+                      <pic:blipFill>
+                        <a:blip r:embed="rId8">
+                          <a:extLst>
+                            <a:ext uri="{28A0092B-C50C-407E-A947-70E740481C1C}">
+                              <a14:useLocalDpi xmlns:a14="http://schemas.microsoft.com/office/drawing/2010/main" val="0"/>
+                            </a:ext>
+                          </a:extLst>
+                        </a:blip>
+                        <a:stretch>
+                          <a:fillRect/>
+                        </a:stretch>
+                      </pic:blipFill>
+                      <pic:spPr>
+                        <a:xfrm>
+                          <a:off x="0" y="0"/>
+                          <a:ext cx="1524000" cy="1524000"/>
+                        </a:xfrm>
+                        <a:prstGeom prst="rect">
+                          <a:avLst/>
+                        </a:prstGeom>
+                      </pic:spPr>
+                    </pic:pic>
+                  </a:graphicData>
+                </a:graphic>
+                <wp14:sizeRelH relativeFrom="page">
+                  <wp14:pctWidth>0</wp14:pctWidth>
+                </wp14:sizeRelH>
+                <wp14:sizeRelV relativeFrom="page">
+                  <wp14:pctHeight>0</wp14:pctHeight>
+                </wp14:sizeRelV>
+              </wp:anchor>
+            </w:drawing>
+          </w:r>
+          <w:r>
+            <w:rPr>
+              <w:rFonts w:asciiTheme="majorHAnsi" w:eastAsiaTheme="majorEastAsia" w:hAnsiTheme="majorHAnsi" w:cstheme="majorBidi"/>
+              <w:color w:val="6B2449" w:themeColor="accent2" w:themeShade="BF"/>
+              <w:sz w:val="160"/>
+              <w:szCs w:val="32"/>
+            </w:rPr>
+            <w:t xml:space="preserve"> </w:t>
+          </w:r>
+          <w:sdt>
+            <w:sdtPr>
+              <w:rPr>
+                <w:rFonts w:asciiTheme="majorHAnsi" w:eastAsiaTheme="majorEastAsia" w:hAnsiTheme="majorHAnsi" w:cstheme="majorBidi"/>
+                <w:color w:val="6B2449" w:themeColor="accent2" w:themeShade="BF"/>
+                <w:sz w:val="160"/>
+                <w:szCs w:val="32"/>
+              </w:rPr>
+              <w:alias w:val="Title"/>
+              <w:tag w:val=""/>
+              <w:id w:val="1727031311"/>
+              <w:dataBinding w:prefixMappings="xmlns:ns0='http://purl.org/dc/elements/1.1/' xmlns:ns1='http://schemas.openxmlformats.org/package/2006/metadata/core-properties' " w:xpath="/ns1:coreProperties[1]/ns0:title[1]" w:storeItemID="{6C3C8BC8-F283-45AE-878A-BAB7291924A1}"/>
+              <w:text/>
+            </w:sdtPr>
+            <w:sdtContent>
+              <w:r>
+                <w:rPr>
+                  <w:rFonts w:asciiTheme="majorHAnsi" w:eastAsiaTheme="majorEastAsia" w:hAnsiTheme="majorHAnsi" w:cstheme="majorBidi"/>
+                  <w:color w:val="6B2449" w:themeColor="accent2" w:themeShade="BF"/>
+                  <w:sz w:val="160"/>
+                  <w:szCs w:val="32"/>
+                </w:rPr>
+                <w:t>City Gates</w:t>
+              </w:r>
+            </w:sdtContent>
+          </w:sdt>
+        </w:p>
+        <w:p>
+          <w:pPr>
+            <w:pStyle w:val="NoSpacing"/>
+            <w:spacing w:before="240"/>
+            <w:jc w:val="both"/>
+            <w:rPr>
+              <w:noProof/>
+              <w:color w:val="4D1434" w:themeColor="accent1"/>
+              <w:sz w:val="48"/>
+              <w:szCs w:val="72"/>
+              <w14:shadow w14:blurRad="38100" w14:dist="25400" w14:dir="5400000" w14:sx="100000" w14:sy="100000" w14:kx="0" w14:ky="0" w14:algn="ctr">
+                <w14:srgbClr w14:val="6E747A">
+                  <w14:alpha w14:val="57000"/>
+                </w14:srgbClr>
+              </w14:shadow>
+              <w14:textOutline w14:w="0" w14:cap="flat" w14:cmpd="sng" w14:algn="ctr">
+                <w14:noFill/>
+                <w14:prstDash w14:val="solid"/>
+                <w14:round/>
+              </w14:textOutline>
+            </w:rPr>
+          </w:pPr>
+          <w:r>
+            <w:rPr>
+              <w:rFonts w:asciiTheme="majorHAnsi" w:eastAsiaTheme="majorEastAsia" w:hAnsiTheme="majorHAnsi" w:cstheme="majorBidi"/>
+              <w:color w:val="903163" w:themeColor="accent2"/>
+              <w:sz w:val="26"/>
+              <w:szCs w:val="26"/>
+            </w:rPr>
+            <w:t xml:space="preserve"> </w:t>
+          </w:r>
+          <w:sdt>
+            <w:sdtPr>
+              <w:rPr>
+                <w:noProof/>
+                <w:color w:val="4D1434" w:themeColor="accent1"/>
+                <w:sz w:val="48"/>
+                <w:szCs w:val="72"/>
+                <w14:shadow w14:blurRad="38100" w14:dist="25400" w14:dir="5400000" w14:sx="100000" w14:sy="100000" w14:kx="0" w14:ky="0" w14:algn="ctr">
+                  <w14:srgbClr w14:val="6E747A">
+                    <w14:alpha w14:val="57000"/>
+                  </w14:srgbClr>
+                </w14:shadow>
+                <w14:textOutline w14:w="0" w14:cap="flat" w14:cmpd="sng" w14:algn="ctr">
+                  <w14:noFill/>
+                  <w14:prstDash w14:val="solid"/>
+                  <w14:round/>
+                </w14:textOutline>
+              </w:rPr>
+              <w:alias w:val="Subtitle"/>
+              <w:tag w:val=""/>
+              <w:id w:val="1313833727"/>
+              <w:dataBinding w:prefixMappings="xmlns:ns0='http://purl.org/dc/elements/1.1/' xmlns:ns1='http://schemas.openxmlformats.org/package/2006/metadata/core-properties' " w:xpath="/ns1:coreProperties[1]/ns0:subject[1]" w:storeItemID="{6C3C8BC8-F283-45AE-878A-BAB7291924A1}"/>
+              <w:text/>
+            </w:sdtPr>
+            <w:sdtContent>
+              <w:r>
+                <w:rPr>
+                  <w:noProof/>
+                  <w:color w:val="4D1434" w:themeColor="accent1"/>
+                  <w:sz w:val="48"/>
+                  <w:szCs w:val="72"/>
+                  <w14:shadow w14:blurRad="38100" w14:dist="25400" w14:dir="5400000" w14:sx="100000" w14:sy="100000" w14:kx="0" w14:ky="0" w14:algn="ctr">
+                    <w14:srgbClr w14:val="6E747A">
+                      <w14:alpha w14:val="57000"/>
+                    </w14:srgbClr>
+                  </w14:shadow>
+                  <w14:textOutline w14:w="0" w14:cap="flat" w14:cmpd="sng" w14:algn="ctr">
+                    <w14:noFill/>
+                    <w14:prstDash w14:val="solid"/>
+                    <w14:round/>
+                  </w14:textOutline>
+                </w:rPr>
+                <w:t>Android Mobile Application User Guide</w:t>
+              </w:r>
+            </w:sdtContent>
+          </w:sdt>
+        </w:p>
+        <w:p>
+          <w:pPr>
+            <w:jc w:val="both"/>
             <w:rPr>
               <w:rFonts w:asciiTheme="majorHAnsi" w:eastAsiaTheme="majorEastAsia" w:hAnsiTheme="majorHAnsi" w:cstheme="majorBidi"/>
               <w:color w:val="903163" w:themeColor="accent2"/>
@@ -662,11 +677,26 @@
               <w:sz w:val="26"/>
               <w:szCs w:val="26"/>
             </w:rPr>
+            <w:t xml:space="preserve">  </w:t>
+          </w:r>
+          <w:r>
+            <w:rPr>
+              <w:rFonts w:asciiTheme="majorHAnsi" w:eastAsiaTheme="majorEastAsia" w:hAnsiTheme="majorHAnsi" w:cstheme="majorBidi"/>
+              <w:color w:val="903163" w:themeColor="accent2"/>
+              <w:sz w:val="26"/>
+              <w:szCs w:val="26"/>
+            </w:rPr>
             <w:br w:type="page"/>
           </w:r>
         </w:p>
         <w:sdt>
           <w:sdtPr>
+            <w:rPr>
+              <w:rFonts w:asciiTheme="minorHAnsi" w:eastAsiaTheme="minorEastAsia" w:hAnsiTheme="minorHAnsi" w:cstheme="minorBidi"/>
+              <w:color w:val="auto"/>
+              <w:sz w:val="21"/>
+              <w:szCs w:val="21"/>
+            </w:rPr>
             <w:id w:val="473804717"/>
             <w:docPartObj>
               <w:docPartGallery w:val="Table of Contents"/>
@@ -675,19 +705,16 @@
           </w:sdtPr>
           <w:sdtEndPr>
             <w:rPr>
-              <w:rFonts w:asciiTheme="minorHAnsi" w:eastAsiaTheme="minorEastAsia" w:hAnsiTheme="minorHAnsi" w:cstheme="minorBidi"/>
               <w:b/>
               <w:bCs/>
               <w:noProof/>
-              <w:color w:val="auto"/>
-              <w:sz w:val="21"/>
-              <w:szCs w:val="21"/>
             </w:rPr>
           </w:sdtEndPr>
           <w:sdtContent>
             <w:p>
               <w:pPr>
                 <w:pStyle w:val="TOCHeading"/>
+                <w:jc w:val="both"/>
               </w:pPr>
               <w:r>
                 <w:t>Table of Contents</w:t>
@@ -699,6 +726,7 @@
                 <w:tabs>
                   <w:tab w:val="right" w:leader="dot" w:pos="12950"/>
                 </w:tabs>
+                <w:jc w:val="both"/>
                 <w:rPr>
                   <w:noProof/>
                   <w:sz w:val="22"/>
@@ -714,7 +742,7 @@
               <w:r>
                 <w:fldChar w:fldCharType="separate"/>
               </w:r>
-              <w:hyperlink w:anchor="_Toc395768504" w:history="1">
+              <w:hyperlink w:anchor="_Toc395855901" w:history="1">
                 <w:r>
                   <w:rPr>
                     <w:rStyle w:val="Hyperlink"/>
@@ -741,7 +769,7 @@
                     <w:noProof/>
                     <w:webHidden/>
                   </w:rPr>
-                  <w:instrText xml:space="preserve"> PAGEREF _Toc395768504 \h </w:instrText>
+                  <w:instrText xml:space="preserve"> PAGEREF _Toc395855901 \h </w:instrText>
                 </w:r>
                 <w:r>
                   <w:rPr>
@@ -774,23 +802,24 @@
             </w:p>
             <w:p>
               <w:pPr>
-                <w:pStyle w:val="TOC2"/>
+                <w:pStyle w:val="TOC1"/>
                 <w:tabs>
                   <w:tab w:val="right" w:leader="dot" w:pos="12950"/>
                 </w:tabs>
+                <w:jc w:val="both"/>
                 <w:rPr>
                   <w:noProof/>
                   <w:sz w:val="22"/>
                   <w:szCs w:val="22"/>
                 </w:rPr>
               </w:pPr>
-              <w:hyperlink w:anchor="_Toc395768505" w:history="1">
+              <w:hyperlink w:anchor="_Toc395855902" w:history="1">
                 <w:r>
                   <w:rPr>
                     <w:rStyle w:val="Hyperlink"/>
                     <w:noProof/>
                   </w:rPr>
-                  <w:t>What is City Gates?</w:t>
+                  <w:t>City Gates Christian Center</w:t>
                 </w:r>
                 <w:r>
                   <w:rPr>
@@ -811,7 +840,7 @@
                     <w:noProof/>
                     <w:webHidden/>
                   </w:rPr>
-                  <w:instrText xml:space="preserve"> PAGEREF _Toc395768505 \h </w:instrText>
+                  <w:instrText xml:space="preserve"> PAGEREF _Toc395855902 \h </w:instrText>
                 </w:r>
                 <w:r>
                   <w:rPr>
@@ -843,6 +872,9 @@
               </w:hyperlink>
             </w:p>
             <w:p>
+              <w:pPr>
+                <w:jc w:val="both"/>
+              </w:pPr>
               <w:r>
                 <w:rPr>
                   <w:b/>
@@ -856,6 +888,7 @@
         </w:sdt>
         <w:p>
           <w:pPr>
+            <w:jc w:val="both"/>
             <w:rPr>
               <w:rFonts w:asciiTheme="majorHAnsi" w:eastAsiaTheme="majorEastAsia" w:hAnsiTheme="majorHAnsi" w:cstheme="majorBidi"/>
               <w:color w:val="903163" w:themeColor="accent2"/>
@@ -866,6 +899,7 @@
         </w:p>
         <w:p>
           <w:pPr>
+            <w:jc w:val="both"/>
             <w:rPr>
               <w:rFonts w:asciiTheme="majorHAnsi" w:eastAsiaTheme="majorEastAsia" w:hAnsiTheme="majorHAnsi" w:cstheme="majorBidi"/>
               <w:color w:val="903163" w:themeColor="accent2"/>
@@ -876,6 +910,7 @@
         </w:p>
         <w:p>
           <w:pPr>
+            <w:jc w:val="both"/>
             <w:rPr>
               <w:rFonts w:asciiTheme="majorHAnsi" w:eastAsiaTheme="majorEastAsia" w:hAnsiTheme="majorHAnsi" w:cstheme="majorBidi"/>
               <w:color w:val="903163" w:themeColor="accent2"/>
@@ -886,18 +921,7 @@
         </w:p>
         <w:p>
           <w:pPr>
-            <w:rPr>
-              <w:rFonts w:asciiTheme="majorHAnsi" w:eastAsiaTheme="majorEastAsia" w:hAnsiTheme="majorHAnsi" w:cstheme="majorBidi"/>
-              <w:color w:val="903163" w:themeColor="accent2"/>
-              <w:sz w:val="26"/>
-              <w:szCs w:val="26"/>
-            </w:rPr>
-          </w:pPr>
-          <w:bookmarkStart w:id="0" w:name="_GoBack"/>
-          <w:bookmarkEnd w:id="0"/>
-        </w:p>
-        <w:p>
-          <w:pPr>
+            <w:jc w:val="both"/>
             <w:rPr>
               <w:rFonts w:asciiTheme="majorHAnsi" w:eastAsiaTheme="majorEastAsia" w:hAnsiTheme="majorHAnsi" w:cstheme="majorBidi"/>
               <w:color w:val="903163" w:themeColor="accent2"/>
@@ -908,6 +932,7 @@
         </w:p>
         <w:p>
           <w:pPr>
+            <w:jc w:val="both"/>
             <w:rPr>
               <w:rFonts w:asciiTheme="majorHAnsi" w:eastAsiaTheme="majorEastAsia" w:hAnsiTheme="majorHAnsi" w:cstheme="majorBidi"/>
               <w:color w:val="903163" w:themeColor="accent2"/>
@@ -918,6 +943,7 @@
         </w:p>
         <w:p>
           <w:pPr>
+            <w:jc w:val="both"/>
             <w:rPr>
               <w:rFonts w:asciiTheme="majorHAnsi" w:eastAsiaTheme="majorEastAsia" w:hAnsiTheme="majorHAnsi" w:cstheme="majorBidi"/>
               <w:color w:val="903163" w:themeColor="accent2"/>
@@ -928,6 +954,7 @@
         </w:p>
         <w:p>
           <w:pPr>
+            <w:jc w:val="both"/>
             <w:rPr>
               <w:rFonts w:asciiTheme="majorHAnsi" w:eastAsiaTheme="majorEastAsia" w:hAnsiTheme="majorHAnsi" w:cstheme="majorBidi"/>
               <w:color w:val="903163" w:themeColor="accent2"/>
@@ -938,6 +965,7 @@
         </w:p>
         <w:p>
           <w:pPr>
+            <w:jc w:val="both"/>
             <w:rPr>
               <w:rFonts w:asciiTheme="majorHAnsi" w:eastAsiaTheme="majorEastAsia" w:hAnsiTheme="majorHAnsi" w:cstheme="majorBidi"/>
               <w:color w:val="903163" w:themeColor="accent2"/>
@@ -948,6 +976,7 @@
         </w:p>
         <w:p>
           <w:pPr>
+            <w:jc w:val="both"/>
             <w:rPr>
               <w:rFonts w:asciiTheme="majorHAnsi" w:eastAsiaTheme="majorEastAsia" w:hAnsiTheme="majorHAnsi" w:cstheme="majorBidi"/>
               <w:color w:val="903163" w:themeColor="accent2"/>
@@ -958,6 +987,7 @@
         </w:p>
         <w:p>
           <w:pPr>
+            <w:jc w:val="both"/>
             <w:rPr>
               <w:rFonts w:asciiTheme="majorHAnsi" w:eastAsiaTheme="majorEastAsia" w:hAnsiTheme="majorHAnsi" w:cstheme="majorBidi"/>
               <w:color w:val="903163" w:themeColor="accent2"/>
@@ -968,6 +998,7 @@
         </w:p>
         <w:p>
           <w:pPr>
+            <w:jc w:val="both"/>
             <w:rPr>
               <w:rFonts w:asciiTheme="majorHAnsi" w:eastAsiaTheme="majorEastAsia" w:hAnsiTheme="majorHAnsi" w:cstheme="majorBidi"/>
               <w:color w:val="903163" w:themeColor="accent2"/>
@@ -978,6 +1009,7 @@
         </w:p>
         <w:p>
           <w:pPr>
+            <w:jc w:val="both"/>
             <w:rPr>
               <w:rFonts w:asciiTheme="majorHAnsi" w:eastAsiaTheme="majorEastAsia" w:hAnsiTheme="majorHAnsi" w:cstheme="majorBidi"/>
               <w:color w:val="903163" w:themeColor="accent2"/>
@@ -988,6 +1020,18 @@
         </w:p>
         <w:p>
           <w:pPr>
+            <w:jc w:val="both"/>
+            <w:rPr>
+              <w:rFonts w:asciiTheme="majorHAnsi" w:eastAsiaTheme="majorEastAsia" w:hAnsiTheme="majorHAnsi" w:cstheme="majorBidi"/>
+              <w:color w:val="903163" w:themeColor="accent2"/>
+              <w:sz w:val="26"/>
+              <w:szCs w:val="26"/>
+            </w:rPr>
+          </w:pPr>
+        </w:p>
+        <w:p>
+          <w:pPr>
+            <w:jc w:val="both"/>
             <w:rPr>
               <w:rFonts w:asciiTheme="majorHAnsi" w:eastAsiaTheme="majorEastAsia" w:hAnsiTheme="majorHAnsi" w:cstheme="majorBidi"/>
               <w:color w:val="903163" w:themeColor="accent2"/>
@@ -1001,10 +1045,12 @@
     <w:p>
       <w:pPr>
         <w:pStyle w:val="Heading1"/>
+        <w:jc w:val="both"/>
       </w:pPr>
-      <w:bookmarkStart w:id="1" w:name="_Toc395768504"/>
+      <w:bookmarkStart w:id="0" w:name="_Toc395855901"/>
       <w:r>
         <w:rPr>
+          <w:noProof/>
           <w:sz w:val="44"/>
         </w:rPr>
         <w:lastRenderedPageBreak/>
@@ -1103,8 +1149,7 @@
           </mc:Choice>
           <mc:Fallback>
             <w:pict>
-              <v:shape w14:anchorId="3A239690" id="Text Box 1" o:spid="_x0000_s1030" type="#_x0000_t202" style="position:absolute;margin-left:-15.5pt;margin-top:104.05pt;width:444.2pt;height:102.2pt;z-index:251659264;visibility:visible;mso-wrap-style:square;mso-width-percent:0;mso-height-percent:0;mso-wrap-distance-left:9pt;mso-wrap-distance-top:0;mso-wrap-distance-right:9pt;mso-wrap-distance-bottom:0;mso-position-horizontal:absolute;mso-position-horizontal-relative:text;mso-position-vertical:absolute;mso-position-vertical-relative:text;mso-width-percent:0;mso-height-percent:0;mso-width-relative:margin;mso-height-relative:margin;v-text-anchor:top" o:gfxdata="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" filled="f" stroked="f">
-                <v:fill o:detectmouseclick="t"/>
+              <v:shape w14:anchorId="3A239690" id="Text Box 1" o:spid="_x0000_s1030" type="#_x0000_t202" style="position:absolute;left:0;text-align:left;margin-left:-15.5pt;margin-top:104.05pt;width:444.2pt;height:102.2pt;z-index:251659264;visibility:visible;mso-wrap-style:square;mso-width-percent:0;mso-height-percent:0;mso-wrap-distance-left:9pt;mso-wrap-distance-top:0;mso-wrap-distance-right:9pt;mso-wrap-distance-bottom:0;mso-position-horizontal:absolute;mso-position-horizontal-relative:text;mso-position-vertical:absolute;mso-position-vertical-relative:text;mso-width-percent:0;mso-height-percent:0;mso-width-relative:margin;mso-height-relative:margin;v-text-anchor:top" o:gfxdata="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" filled="f" stroked="f">
                 <v:textbox>
                   <w:txbxContent>
                     <w:p>
@@ -1157,7 +1202,7 @@
         </w:rPr>
         <w:t>Getting Started</w:t>
       </w:r>
-      <w:bookmarkEnd w:id="1"/>
+      <w:bookmarkEnd w:id="0"/>
       <w:r>
         <w:tab/>
       </w:r>
@@ -1165,9 +1210,14 @@
         <w:tab/>
       </w:r>
     </w:p>
-    <w:p/>
     <w:p>
       <w:pPr>
+        <w:jc w:val="both"/>
+      </w:pPr>
+    </w:p>
+    <w:p>
+      <w:pPr>
+        <w:jc w:val="both"/>
         <w:rPr>
           <w:sz w:val="36"/>
         </w:rPr>
@@ -1181,6 +1231,7 @@
     </w:p>
     <w:p>
       <w:pPr>
+        <w:jc w:val="both"/>
         <w:rPr>
           <w:sz w:val="36"/>
         </w:rPr>
@@ -1200,6 +1251,7 @@
     </w:p>
     <w:p>
       <w:pPr>
+        <w:jc w:val="both"/>
         <w:rPr>
           <w:sz w:val="36"/>
         </w:rPr>
@@ -1207,6 +1259,7 @@
     </w:p>
     <w:p>
       <w:pPr>
+        <w:jc w:val="both"/>
         <w:rPr>
           <w:sz w:val="36"/>
         </w:rPr>
@@ -1220,6 +1273,7 @@
     </w:p>
     <w:p>
       <w:pPr>
+        <w:jc w:val="both"/>
         <w:rPr>
           <w:sz w:val="36"/>
         </w:rPr>
@@ -1227,10 +1281,13 @@
     </w:p>
     <w:p>
       <w:pPr>
+        <w:jc w:val="both"/>
         <w:rPr>
           <w:sz w:val="36"/>
         </w:rPr>
       </w:pPr>
+      <w:bookmarkStart w:id="1" w:name="_GoBack"/>
+      <w:bookmarkEnd w:id="1"/>
     </w:p>
     <w:p>
       <w:pPr>
@@ -1250,6 +1307,7 @@
     </w:p>
     <w:p>
       <w:pPr>
+        <w:jc w:val="both"/>
         <w:rPr>
           <w:sz w:val="36"/>
         </w:rPr>
@@ -1257,6 +1315,7 @@
     </w:p>
     <w:p>
       <w:pPr>
+        <w:jc w:val="both"/>
         <w:rPr>
           <w:sz w:val="36"/>
         </w:rPr>
@@ -1264,6 +1323,7 @@
     </w:p>
     <w:p>
       <w:pPr>
+        <w:jc w:val="both"/>
         <w:rPr>
           <w:sz w:val="36"/>
         </w:rPr>
@@ -1271,33 +1331,39 @@
     </w:p>
     <w:p>
       <w:pPr>
-        <w:pStyle w:val="Heading2"/>
-        <w:tabs>
-          <w:tab w:val="left" w:pos="4475"/>
-        </w:tabs>
+        <w:pStyle w:val="Heading1"/>
+        <w:jc w:val="both"/>
       </w:pPr>
+      <w:bookmarkStart w:id="2" w:name="_Toc395855902"/>
       <w:r>
         <w:lastRenderedPageBreak/>
-        <w:tab/>
-      </w:r>
-      <w:bookmarkStart w:id="2" w:name="_Toc395768505"/>
-      <w:r>
-        <w:t>What is City Gates?</w:t>
+        <w:t>City Gates Christian Center</w:t>
       </w:r>
       <w:bookmarkEnd w:id="2"/>
     </w:p>
     <w:p>
       <w:pPr>
-        <w:jc w:val="right"/>
+        <w:jc w:val="both"/>
+        <w:rPr>
+          <w:sz w:val="28"/>
+        </w:rPr>
       </w:pPr>
       <w:r>
         <w:rPr>
           <w:noProof/>
         </w:rPr>
         <w:drawing>
-          <wp:inline distT="0" distB="0" distL="0" distR="0" wp14:anchorId="178CAD45" wp14:editId="0ADFF17B">
+          <wp:anchor distT="0" distB="0" distL="114300" distR="114300" simplePos="0" relativeHeight="251665408" behindDoc="0" locked="0" layoutInCell="1" allowOverlap="1" wp14:anchorId="3B324DE7" wp14:editId="13E3787A">
+            <wp:simplePos x="6473952" y="1316736"/>
+            <wp:positionH relativeFrom="column">
+              <wp:align>right</wp:align>
+            </wp:positionH>
+            <wp:positionV relativeFrom="paragraph">
+              <wp:align>top</wp:align>
+            </wp:positionV>
             <wp:extent cx="2671348" cy="4436843"/>
             <wp:effectExtent l="0" t="0" r="0" b="1905"/>
+            <wp:wrapSquare wrapText="bothSides"/>
             <wp:docPr id="7" name="Picture 1" descr="C:\Users\Ma.NelleYap\Desktop\Android UI\Home.jpg"/>
             <wp:cNvGraphicFramePr/>
             <a:graphic xmlns:a="http://schemas.openxmlformats.org/drawingml/2006/main">
@@ -1308,7 +1374,13 @@
                     <pic:cNvPicPr/>
                   </pic:nvPicPr>
                   <pic:blipFill>
-                    <a:blip r:embed="rId8"/>
+                    <a:blip r:embed="rId9">
+                      <a:extLst>
+                        <a:ext uri="{28A0092B-C50C-407E-A947-70E740481C1C}">
+                          <a14:useLocalDpi xmlns:a14="http://schemas.microsoft.com/office/drawing/2010/main" val="0"/>
+                        </a:ext>
+                      </a:extLst>
+                    </a:blip>
                     <a:srcRect/>
                     <a:stretch>
                       <a:fillRect/>
@@ -1317,7 +1389,7 @@
                   <pic:spPr bwMode="auto">
                     <a:xfrm>
                       <a:off x="0" y="0"/>
-                      <a:ext cx="2673025" cy="4439629"/>
+                      <a:ext cx="2670810" cy="4436745"/>
                     </a:xfrm>
                     <a:prstGeom prst="rect">
                       <a:avLst/>
@@ -1333,13 +1405,60 @@
                 </pic:pic>
               </a:graphicData>
             </a:graphic>
-          </wp:inline>
+          </wp:anchor>
         </w:drawing>
       </w:r>
     </w:p>
     <w:p>
       <w:pPr>
-        <w:jc w:val="right"/>
+        <w:spacing w:line="360" w:lineRule="auto"/>
+        <w:ind w:firstLine="720"/>
+        <w:jc w:val="both"/>
+        <w:rPr>
+          <w:sz w:val="28"/>
+        </w:rPr>
+      </w:pPr>
+      <w:r>
+        <w:rPr>
+          <w:sz w:val="28"/>
+        </w:rPr>
+        <w:t xml:space="preserve"> Gates Christian Center’s (CGCC) mission is to spread the Word of God and give hope to the broken. With the advancement of technology and the emergence of smartphones, the center </w:t>
+      </w:r>
+      <w:r>
+        <w:rPr>
+          <w:sz w:val="28"/>
+        </w:rPr>
+        <w:t>came up to the idea of introducing an application that would reach out to more people.</w:t>
+      </w:r>
+    </w:p>
+    <w:p>
+      <w:pPr>
+        <w:spacing w:line="360" w:lineRule="auto"/>
+        <w:ind w:firstLine="720"/>
+        <w:jc w:val="both"/>
+      </w:pPr>
+      <w:r>
+        <w:rPr>
+          <w:sz w:val="28"/>
+        </w:rPr>
+        <w:t xml:space="preserve">City Gates </w:t>
+      </w:r>
+      <w:r>
+        <w:rPr>
+          <w:sz w:val="28"/>
+        </w:rPr>
+        <w:t xml:space="preserve">is a mobile application for Android which provides information about the church activities. </w:t>
+      </w:r>
+      <w:r>
+        <w:rPr>
+          <w:sz w:val="28"/>
+        </w:rPr>
+        <w:br w:type="textWrapping" w:clear="all"/>
+      </w:r>
+    </w:p>
+    <w:p>
+      <w:pPr>
+        <w:jc w:val="both"/>
         <w:rPr>
           <w:noProof/>
         </w:rPr>
@@ -1366,67 +1485,6 @@
                 <pic:pic xmlns:pic="http://schemas.openxmlformats.org/drawingml/2006/picture">
                   <pic:nvPicPr>
                     <pic:cNvPr id="5" name="Picture 2" descr="C:\Users\Ma.NelleYap\Desktop\Android UI\About us(Our Story).jpg"/>
-                    <pic:cNvPicPr/>
-                  </pic:nvPicPr>
-                  <pic:blipFill>
-                    <a:blip r:embed="rId9"/>
-                    <a:srcRect/>
-                    <a:stretch>
-                      <a:fillRect/>
-                    </a:stretch>
-                  </pic:blipFill>
-                  <pic:spPr bwMode="auto">
-                    <a:xfrm>
-                      <a:off x="0" y="0"/>
-                      <a:ext cx="2868295" cy="4812030"/>
-                    </a:xfrm>
-                    <a:prstGeom prst="rect">
-                      <a:avLst/>
-                    </a:prstGeom>
-                    <a:noFill/>
-                    <a:ln w="9525">
-                      <a:noFill/>
-                      <a:miter lim="800000"/>
-                      <a:headEnd/>
-                      <a:tailEnd/>
-                    </a:ln>
-                  </pic:spPr>
-                </pic:pic>
-              </a:graphicData>
-            </a:graphic>
-          </wp:inline>
-        </w:drawing>
-      </w:r>
-      <w:r>
-        <w:rPr>
-          <w:noProof/>
-        </w:rPr>
-        <w:t xml:space="preserve"> </w:t>
-      </w:r>
-    </w:p>
-    <w:p>
-      <w:pPr>
-        <w:jc w:val="right"/>
-        <w:rPr>
-          <w:noProof/>
-        </w:rPr>
-      </w:pPr>
-      <w:r>
-        <w:rPr>
-          <w:noProof/>
-        </w:rPr>
-        <w:lastRenderedPageBreak/>
-        <w:drawing>
-          <wp:inline distT="0" distB="0" distL="0" distR="0" wp14:anchorId="694F2D51" wp14:editId="61F93F65">
-            <wp:extent cx="2868295" cy="4812030"/>
-            <wp:effectExtent l="0" t="0" r="8255" b="7620"/>
-            <wp:docPr id="6" name="Picture 3" descr="C:\Users\Ma.NelleYap\Desktop\Android UI\About us(Our Pastors).jpg"/>
-            <wp:cNvGraphicFramePr/>
-            <a:graphic xmlns:a="http://schemas.openxmlformats.org/drawingml/2006/main">
-              <a:graphicData uri="http://schemas.openxmlformats.org/drawingml/2006/picture">
-                <pic:pic xmlns:pic="http://schemas.openxmlformats.org/drawingml/2006/picture">
-                  <pic:nvPicPr>
-                    <pic:cNvPr id="6" name="Picture 3" descr="C:\Users\Ma.NelleYap\Desktop\Android UI\About us(Our Pastors).jpg"/>
                     <pic:cNvPicPr/>
                   </pic:nvPicPr>
                   <pic:blipFill>
@@ -1467,7 +1525,68 @@
     </w:p>
     <w:p>
       <w:pPr>
-        <w:jc w:val="right"/>
+        <w:jc w:val="both"/>
+        <w:rPr>
+          <w:noProof/>
+        </w:rPr>
+      </w:pPr>
+      <w:r>
+        <w:rPr>
+          <w:noProof/>
+        </w:rPr>
+        <w:lastRenderedPageBreak/>
+        <w:drawing>
+          <wp:inline distT="0" distB="0" distL="0" distR="0" wp14:anchorId="694F2D51" wp14:editId="61F93F65">
+            <wp:extent cx="2868295" cy="4812030"/>
+            <wp:effectExtent l="0" t="0" r="8255" b="7620"/>
+            <wp:docPr id="6" name="Picture 3" descr="C:\Users\Ma.NelleYap\Desktop\Android UI\About us(Our Pastors).jpg"/>
+            <wp:cNvGraphicFramePr/>
+            <a:graphic xmlns:a="http://schemas.openxmlformats.org/drawingml/2006/main">
+              <a:graphicData uri="http://schemas.openxmlformats.org/drawingml/2006/picture">
+                <pic:pic xmlns:pic="http://schemas.openxmlformats.org/drawingml/2006/picture">
+                  <pic:nvPicPr>
+                    <pic:cNvPr id="6" name="Picture 3" descr="C:\Users\Ma.NelleYap\Desktop\Android UI\About us(Our Pastors).jpg"/>
+                    <pic:cNvPicPr/>
+                  </pic:nvPicPr>
+                  <pic:blipFill>
+                    <a:blip r:embed="rId11"/>
+                    <a:srcRect/>
+                    <a:stretch>
+                      <a:fillRect/>
+                    </a:stretch>
+                  </pic:blipFill>
+                  <pic:spPr bwMode="auto">
+                    <a:xfrm>
+                      <a:off x="0" y="0"/>
+                      <a:ext cx="2868295" cy="4812030"/>
+                    </a:xfrm>
+                    <a:prstGeom prst="rect">
+                      <a:avLst/>
+                    </a:prstGeom>
+                    <a:noFill/>
+                    <a:ln w="9525">
+                      <a:noFill/>
+                      <a:miter lim="800000"/>
+                      <a:headEnd/>
+                      <a:tailEnd/>
+                    </a:ln>
+                  </pic:spPr>
+                </pic:pic>
+              </a:graphicData>
+            </a:graphic>
+          </wp:inline>
+        </w:drawing>
+      </w:r>
+      <w:r>
+        <w:rPr>
+          <w:noProof/>
+        </w:rPr>
+        <w:t xml:space="preserve"> </w:t>
+      </w:r>
+    </w:p>
+    <w:p>
+      <w:pPr>
+        <w:jc w:val="both"/>
         <w:rPr>
           <w:noProof/>
         </w:rPr>
@@ -1491,7 +1610,7 @@
                     <pic:cNvPicPr/>
                   </pic:nvPicPr>
                   <pic:blipFill>
-                    <a:blip r:embed="rId11"/>
+                    <a:blip r:embed="rId12"/>
                     <a:srcRect/>
                     <a:stretch>
                       <a:fillRect/>
@@ -1520,10 +1639,14 @@
         </w:drawing>
       </w:r>
     </w:p>
-    <w:p/>
+    <w:p>
+      <w:pPr>
+        <w:jc w:val="both"/>
+      </w:pPr>
+    </w:p>
     <w:sectPr>
-      <w:headerReference w:type="default" r:id="rId12"/>
-      <w:footerReference w:type="default" r:id="rId13"/>
+      <w:headerReference w:type="default" r:id="rId13"/>
+      <w:footerReference w:type="default" r:id="rId14"/>
       <w:pgSz w:w="15840" w:h="12240" w:orient="landscape"/>
       <w:pgMar w:top="1440" w:right="1440" w:bottom="1440" w:left="1440" w:header="720" w:footer="720" w:gutter="0"/>
       <w:pgNumType w:start="0"/>
@@ -1586,15 +1709,14 @@
         <w:sdtPr>
           <w:rPr>
             <w:rStyle w:val="IntenseEmphasis"/>
-            <w:sz w:val="24"/>
           </w:rPr>
-          <w:alias w:val="Title"/>
+          <w:alias w:val="Subject"/>
           <w:tag w:val=""/>
-          <w:id w:val="-13849955"/>
+          <w:id w:val="-1534035468"/>
           <w:placeholder>
-            <w:docPart w:val="35CAC33BB54C4317B3D6480F13A0086E"/>
+            <w:docPart w:val="3AF02C33366642EB8B9C2F96B4E2D19D"/>
           </w:placeholder>
-          <w:dataBinding w:prefixMappings="xmlns:ns0='http://purl.org/dc/elements/1.1/' xmlns:ns1='http://schemas.openxmlformats.org/package/2006/metadata/core-properties' " w:xpath="/ns1:coreProperties[1]/ns0:title[1]" w:storeItemID="{6C3C8BC8-F283-45AE-878A-BAB7291924A1}"/>
+          <w:dataBinding w:prefixMappings="xmlns:ns0='http://purl.org/dc/elements/1.1/' xmlns:ns1='http://schemas.openxmlformats.org/package/2006/metadata/core-properties' " w:xpath="/ns1:coreProperties[1]/ns0:subject[1]" w:storeItemID="{6C3C8BC8-F283-45AE-878A-BAB7291924A1}"/>
           <w:text/>
         </w:sdtPr>
         <w:sdtContent>
@@ -1608,16 +1730,14 @@
                 <w:pStyle w:val="Header"/>
                 <w:jc w:val="right"/>
                 <w:rPr>
-                  <w:caps/>
-                  <w:color w:val="000000" w:themeColor="text1"/>
+                  <w:rStyle w:val="IntenseEmphasis"/>
                 </w:rPr>
               </w:pPr>
               <w:r>
                 <w:rPr>
                   <w:rStyle w:val="IntenseEmphasis"/>
-                  <w:sz w:val="24"/>
                 </w:rPr>
-                <w:t>City Gates</w:t>
+                <w:t>Android Mobile Application User Guide</w:t>
               </w:r>
             </w:p>
           </w:tc>
@@ -1664,7 +1784,7 @@
               <w:noProof/>
               <w:color w:val="FFFFFF" w:themeColor="background1"/>
             </w:rPr>
-            <w:t>5</w:t>
+            <w:t>6</w:t>
           </w:r>
           <w:r>
             <w:rPr>
@@ -1746,6 +1866,7 @@
         <w:dataBinding w:prefixMappings="xmlns:ns0='http://purl.org/dc/elements/1.1/' xmlns:ns1='http://schemas.openxmlformats.org/package/2006/metadata/core-properties' " w:xpath="/ns1:coreProperties[1]/ns0:title[1]" w:storeItemID="{6C3C8BC8-F283-45AE-878A-BAB7291924A1}"/>
         <w:text/>
       </w:sdtPr>
+      <w:sdtEndPr/>
       <w:sdtContent>
         <w:r>
           <w:rPr>
@@ -1754,7 +1875,16 @@
             <w:sz w:val="26"/>
             <w:szCs w:val="26"/>
           </w:rPr>
-          <w:t>City Gates</w:t>
+          <w:t xml:space="preserve">City </w:t>
+        </w:r>
+        <w:r>
+          <w:rPr>
+            <w:rFonts w:asciiTheme="majorHAnsi" w:eastAsiaTheme="majorEastAsia" w:hAnsiTheme="majorHAnsi" w:cstheme="majorBidi"/>
+            <w:color w:val="903163" w:themeColor="accent2"/>
+            <w:sz w:val="26"/>
+            <w:szCs w:val="26"/>
+          </w:rPr>
+          <w:t>Gates</w:t>
         </w:r>
       </w:sdtContent>
     </w:sdt>
@@ -3034,32 +3164,6 @@
   <w:docParts>
     <w:docPart>
       <w:docPartPr>
-        <w:name w:val="35CAC33BB54C4317B3D6480F13A0086E"/>
-        <w:category>
-          <w:name w:val="General"/>
-          <w:gallery w:val="placeholder"/>
-        </w:category>
-        <w:types>
-          <w:type w:val="bbPlcHdr"/>
-        </w:types>
-        <w:behaviors>
-          <w:behavior w:val="content"/>
-        </w:behaviors>
-        <w:guid w:val="{86E8EF7C-192B-46F9-8959-3E767D05B90E}"/>
-      </w:docPartPr>
-      <w:docPartBody>
-        <w:p>
-          <w:r>
-            <w:rPr>
-              <w:rStyle w:val="PlaceholderText"/>
-            </w:rPr>
-            <w:t>[Title]</w:t>
-          </w:r>
-        </w:p>
-      </w:docPartBody>
-    </w:docPart>
-    <w:docPart>
-      <w:docPartPr>
         <w:name w:val="CC5FB33592CF4298B9985D20F0967A68"/>
         <w:category>
           <w:name w:val="General"/>
@@ -3086,6 +3190,32 @@
               <w:szCs w:val="32"/>
             </w:rPr>
             <w:t>[Document title]</w:t>
+          </w:r>
+        </w:p>
+      </w:docPartBody>
+    </w:docPart>
+    <w:docPart>
+      <w:docPartPr>
+        <w:name w:val="3AF02C33366642EB8B9C2F96B4E2D19D"/>
+        <w:category>
+          <w:name w:val="General"/>
+          <w:gallery w:val="placeholder"/>
+        </w:category>
+        <w:types>
+          <w:type w:val="bbPlcHdr"/>
+        </w:types>
+        <w:behaviors>
+          <w:behavior w:val="content"/>
+        </w:behaviors>
+        <w:guid w:val="{8ACE9CD3-3F75-42F5-926D-D9358236E134}"/>
+      </w:docPartPr>
+      <w:docPartBody>
+        <w:p>
+          <w:r>
+            <w:rPr>
+              <w:rStyle w:val="PlaceholderText"/>
+            </w:rPr>
+            <w:t>[Subject]</w:t>
           </w:r>
         </w:p>
       </w:docPartBody>
@@ -3142,7 +3272,11 @@
   </w:compat>
   <w:rsids>
     <w:rsidRoot w:val="00C72E60"/>
+    <w:rsid w:val="000E49B2"/>
+    <w:rsid w:val="00125D96"/>
     <w:rsid w:val="003E6EAD"/>
+    <w:rsid w:val="00A93885"/>
+    <w:rsid w:val="00B82CAC"/>
     <w:rsid w:val="00C72E60"/>
   </w:rsids>
   <m:mathPr>
@@ -3600,7 +3734,7 @@
     <w:basedOn w:val="DefaultParagraphFont"/>
     <w:uiPriority w:val="99"/>
     <w:semiHidden/>
-    <w:rsid w:val="00C72E60"/>
+    <w:rsid w:val="000E49B2"/>
     <w:rPr>
       <w:color w:val="808080"/>
     </w:rPr>
@@ -3897,7 +4031,7 @@
 </file>
 
 <file path=customXml/itemProps1.xml><?xml version="1.0" encoding="utf-8"?>
-<ds:datastoreItem xmlns:ds="http://schemas.openxmlformats.org/officeDocument/2006/customXml" ds:itemID="{A10C64A1-5978-48D4-897C-673C8083AB1D}">
+<ds:datastoreItem xmlns:ds="http://schemas.openxmlformats.org/officeDocument/2006/customXml" ds:itemID="{8FE642FE-175D-46F4-9CDA-357251417E7B}">
   <ds:schemaRefs>
     <ds:schemaRef ds:uri="http://schemas.openxmlformats.org/officeDocument/2006/bibliography"/>
   </ds:schemaRefs>

</xml_diff>